<commit_message>
Hoja de vida actulizada
</commit_message>
<xml_diff>
--- a/Imagenes/HVCarlosPerez.docx
+++ b/Imagenes/HVCarlosPerez.docx
@@ -13,7 +13,7 @@
           <w:noProof/>
         </w:rPr>
         <w:drawing>
-          <wp:inline distT="0" distB="0" distL="0" distR="0" wp14:anchorId="2FD218B6" wp14:editId="2A0ABFC2">
+          <wp:inline distT="0" distB="0" distL="0" distR="0" wp14:anchorId="2FD218B6" wp14:editId="6266D35E">
             <wp:extent cx="5437633" cy="2042160"/>
             <wp:effectExtent l="0" t="0" r="0" b="0"/>
             <wp:docPr id="4230" name="Picture 4230"/>
@@ -45,6 +45,42 @@
             </a:graphic>
           </wp:inline>
         </w:drawing>
+      </w:r>
+    </w:p>
+    <w:p>
+      <w:pPr>
+        <w:spacing w:after="0" w:line="259" w:lineRule="auto"/>
+        <w:ind w:left="0" w:right="0" w:firstLine="0"/>
+        <w:jc w:val="left"/>
+        <w:rPr>
+          <w:b/>
+        </w:rPr>
+      </w:pPr>
+      <w:r>
+        <w:rPr>
+          <w:b/>
+        </w:rPr>
+        <w:t xml:space="preserve">Dirección: </w:t>
+      </w:r>
+      <w:proofErr w:type="spellStart"/>
+      <w:r>
+        <w:rPr>
+          <w:bCs/>
+        </w:rPr>
+        <w:t>Trav</w:t>
+      </w:r>
+      <w:proofErr w:type="spellEnd"/>
+      <w:r>
+        <w:rPr>
+          <w:bCs/>
+        </w:rPr>
+        <w:t xml:space="preserve"> 3 60-77 Barrio Santa Ana, Tunja, Boyacá</w:t>
+      </w:r>
+      <w:r>
+        <w:rPr>
+          <w:b/>
+        </w:rPr>
+        <w:t xml:space="preserve"> </w:t>
       </w:r>
     </w:p>
     <w:p>
@@ -208,6 +244,13 @@
     <w:p>
       <w:pPr>
         <w:spacing w:after="0" w:line="259" w:lineRule="auto"/>
+        <w:ind w:left="0" w:right="0" w:firstLine="0"/>
+        <w:jc w:val="left"/>
+      </w:pPr>
+    </w:p>
+    <w:p>
+      <w:pPr>
+        <w:spacing w:after="0" w:line="259" w:lineRule="auto"/>
         <w:ind w:left="17" w:right="0" w:firstLine="0"/>
         <w:jc w:val="left"/>
       </w:pPr>
@@ -673,6 +716,7 @@
         <w:rPr>
           <w:b/>
         </w:rPr>
+        <w:lastRenderedPageBreak/>
         <w:t>Resolución de problemas:</w:t>
       </w:r>
       <w:r>
@@ -695,7 +739,6 @@
         <w:rPr>
           <w:noProof/>
         </w:rPr>
-        <w:lastRenderedPageBreak/>
         <w:drawing>
           <wp:inline distT="0" distB="0" distL="0" distR="0" wp14:anchorId="796B2D72" wp14:editId="1FBB628E">
             <wp:extent cx="5416296" cy="280416"/>

</xml_diff>